<commit_message>
Top-level and non-functional requirements.
</commit_message>
<xml_diff>
--- a/requirements_analysis/Engineering of AI (requirements - Oct2).docx
+++ b/requirements_analysis/Engineering of AI (requirements - Oct2).docx
@@ -201,7 +201,25 @@
           <w:szCs w:val="36"/>
           <w:lang w:val="en-US"/>
         </w:rPr>
-        <w:t>Improving the data augmentation (generating images)</w:t>
+        <w:t xml:space="preserve">Improving the data augmentation (generating </w:t>
+      </w:r>
+      <w:r>
+        <w:rPr>
+          <w:b/>
+          <w:sz w:val="28"/>
+          <w:szCs w:val="36"/>
+          <w:lang w:val="en-US"/>
+        </w:rPr>
+        <w:t xml:space="preserve">sample </w:t>
+      </w:r>
+      <w:r>
+        <w:rPr>
+          <w:b/>
+          <w:sz w:val="28"/>
+          <w:szCs w:val="36"/>
+          <w:lang w:val="en-US"/>
+        </w:rPr>
+        <w:t>images)</w:t>
       </w:r>
     </w:p>
     <w:p>
@@ -237,1023 +255,908 @@
           <w:lang w:val="en-US"/>
         </w:rPr>
       </w:pPr>
+    </w:p>
+    <w:p>
+      <w:pPr>
+        <w:jc w:val="center"/>
+        <w:rPr>
+          <w:b/>
+          <w:sz w:val="32"/>
+          <w:szCs w:val="36"/>
+          <w:lang w:val="en-US"/>
+        </w:rPr>
+      </w:pPr>
+      <w:proofErr w:type="spellStart"/>
+      <w:r>
+        <w:rPr>
+          <w:b/>
+          <w:sz w:val="32"/>
+          <w:szCs w:val="36"/>
+          <w:lang w:val="en-US"/>
+        </w:rPr>
+        <w:t>ImageATM</w:t>
+      </w:r>
+      <w:proofErr w:type="spellEnd"/>
+      <w:r>
+        <w:rPr>
+          <w:b/>
+          <w:sz w:val="32"/>
+          <w:szCs w:val="36"/>
+          <w:lang w:val="en-US"/>
+        </w:rPr>
+        <w:t xml:space="preserve"> (Automated Tagging Machine)</w:t>
+      </w:r>
+      <w:r>
+        <w:rPr>
+          <w:b/>
+          <w:sz w:val="32"/>
+          <w:szCs w:val="36"/>
+          <w:lang w:val="en-US"/>
+        </w:rPr>
+        <w:t xml:space="preserve"> re-engineering project</w:t>
+      </w:r>
+    </w:p>
+    <w:p>
+      <w:pPr>
+        <w:jc w:val="center"/>
+        <w:rPr>
+          <w:b/>
+          <w:sz w:val="32"/>
+          <w:szCs w:val="36"/>
+          <w:lang w:val="en-US"/>
+        </w:rPr>
+      </w:pPr>
+    </w:p>
+    <w:p>
+      <w:pPr>
+        <w:pStyle w:val="ListParagraph"/>
+        <w:numPr>
+          <w:ilvl w:val="0"/>
+          <w:numId w:val="6"/>
+        </w:numPr>
+        <w:rPr>
+          <w:b/>
+          <w:sz w:val="28"/>
+          <w:szCs w:val="36"/>
+          <w:lang w:val="en-US"/>
+        </w:rPr>
+      </w:pPr>
+      <w:r>
+        <w:rPr>
+          <w:b/>
+          <w:sz w:val="28"/>
+          <w:szCs w:val="36"/>
+          <w:lang w:val="en-US"/>
+        </w:rPr>
+        <w:t>The vision</w:t>
+      </w:r>
+    </w:p>
+    <w:p>
+      <w:pPr>
+        <w:ind w:firstLine="720"/>
+        <w:jc w:val="both"/>
+        <w:rPr>
+          <w:szCs w:val="36"/>
+          <w:lang w:val="en-US"/>
+        </w:rPr>
+      </w:pPr>
+      <w:proofErr w:type="spellStart"/>
+      <w:r>
+        <w:rPr>
+          <w:szCs w:val="36"/>
+          <w:lang w:val="en-US"/>
+        </w:rPr>
+        <w:t>ImageATM</w:t>
+      </w:r>
+      <w:proofErr w:type="spellEnd"/>
+      <w:r>
+        <w:rPr>
+          <w:szCs w:val="36"/>
+          <w:lang w:val="en-US"/>
+        </w:rPr>
+        <w:t xml:space="preserve"> is an open-source image classification library that </w:t>
+      </w:r>
+      <w:proofErr w:type="gramStart"/>
+      <w:r>
+        <w:rPr>
+          <w:szCs w:val="36"/>
+          <w:lang w:val="en-US"/>
+        </w:rPr>
+        <w:t>is integrated</w:t>
+      </w:r>
+      <w:proofErr w:type="gramEnd"/>
+      <w:r>
+        <w:rPr>
+          <w:szCs w:val="36"/>
+          <w:lang w:val="en-US"/>
+        </w:rPr>
+        <w:t xml:space="preserve"> to work with various datasets and neural network architectures.</w:t>
+      </w:r>
+      <w:r>
+        <w:rPr>
+          <w:szCs w:val="36"/>
+          <w:lang w:val="en-US"/>
+        </w:rPr>
+        <w:t xml:space="preserve"> It aims to automate the traditional pipeline for labeling images by providing a unified approach to classification tasks in Deep Learning.</w:t>
+      </w:r>
+    </w:p>
+    <w:p>
+      <w:pPr>
+        <w:ind w:firstLine="720"/>
+        <w:jc w:val="both"/>
+        <w:rPr>
+          <w:szCs w:val="36"/>
+          <w:lang w:val="en-US"/>
+        </w:rPr>
+      </w:pPr>
+      <w:r>
+        <w:rPr>
+          <w:szCs w:val="36"/>
+          <w:lang w:val="en-US"/>
+        </w:rPr>
+        <w:t>The general idea for this project is to optimize the learning pipeline of the library</w:t>
+      </w:r>
+      <w:r>
+        <w:rPr>
+          <w:szCs w:val="36"/>
+          <w:lang w:val="en-US"/>
+        </w:rPr>
+        <w:t xml:space="preserve">, which includes </w:t>
+      </w:r>
+      <w:r>
+        <w:rPr>
+          <w:szCs w:val="36"/>
+          <w:lang w:val="en-US"/>
+        </w:rPr>
+        <w:t>automat</w:t>
+      </w:r>
+      <w:r>
+        <w:rPr>
+          <w:szCs w:val="36"/>
+          <w:lang w:val="en-US"/>
+        </w:rPr>
+        <w:t>ing</w:t>
+      </w:r>
+      <w:r>
+        <w:rPr>
+          <w:szCs w:val="36"/>
+          <w:lang w:val="en-US"/>
+        </w:rPr>
+        <w:t xml:space="preserve"> the preprocessing, i</w:t>
+      </w:r>
+      <w:r>
+        <w:rPr>
+          <w:szCs w:val="36"/>
+          <w:lang w:val="en-US"/>
+        </w:rPr>
+        <w:t>mage preparation, visualization</w:t>
+      </w:r>
+      <w:r>
+        <w:rPr>
+          <w:szCs w:val="36"/>
+          <w:lang w:val="en-US"/>
+        </w:rPr>
+        <w:t xml:space="preserve"> steps, as well as </w:t>
+      </w:r>
+      <w:r>
+        <w:rPr>
+          <w:szCs w:val="36"/>
+          <w:lang w:val="en-US"/>
+        </w:rPr>
+        <w:t>exporting the training results. Our implementation will provide extensions to the original project (e.g. multiclass classification, model history, graphical representation of the performance).</w:t>
+      </w:r>
+      <w:r>
+        <w:rPr>
+          <w:szCs w:val="36"/>
+          <w:lang w:val="en-US"/>
+        </w:rPr>
+        <w:t xml:space="preserve"> The main goal is to make the system more accessible for beginners and to speed up the evaluation process by making the outputs of the network more intuitive and interpretable.</w:t>
+      </w:r>
+    </w:p>
+    <w:p>
+      <w:pPr>
+        <w:ind w:firstLine="720"/>
+        <w:jc w:val="both"/>
+        <w:rPr>
+          <w:szCs w:val="36"/>
+          <w:lang w:val="en-US"/>
+        </w:rPr>
+      </w:pPr>
+    </w:p>
+    <w:p>
+      <w:pPr>
+        <w:pStyle w:val="ListParagraph"/>
+        <w:numPr>
+          <w:ilvl w:val="0"/>
+          <w:numId w:val="6"/>
+        </w:numPr>
+        <w:jc w:val="both"/>
+        <w:rPr>
+          <w:b/>
+          <w:sz w:val="28"/>
+          <w:szCs w:val="36"/>
+          <w:lang w:val="en-US"/>
+        </w:rPr>
+      </w:pPr>
+      <w:r>
+        <w:rPr>
+          <w:b/>
+          <w:sz w:val="28"/>
+          <w:szCs w:val="36"/>
+          <w:lang w:val="en-US"/>
+        </w:rPr>
+        <w:t>Project requirements</w:t>
+      </w:r>
+      <w:r>
+        <w:rPr>
+          <w:b/>
+          <w:sz w:val="28"/>
+          <w:szCs w:val="36"/>
+          <w:lang w:val="en-US"/>
+        </w:rPr>
+        <w:t xml:space="preserve"> (original)</w:t>
+      </w:r>
+    </w:p>
+    <w:p>
+      <w:pPr>
+        <w:ind w:left="360"/>
+        <w:jc w:val="both"/>
+        <w:rPr>
+          <w:szCs w:val="36"/>
+          <w:lang w:val="en-US"/>
+        </w:rPr>
+      </w:pPr>
+    </w:p>
+    <w:p>
+      <w:pPr>
+        <w:pStyle w:val="ListParagraph"/>
+        <w:numPr>
+          <w:ilvl w:val="0"/>
+          <w:numId w:val="4"/>
+        </w:numPr>
+        <w:jc w:val="both"/>
+        <w:rPr>
+          <w:szCs w:val="36"/>
+          <w:lang w:val="en-US"/>
+        </w:rPr>
+      </w:pPr>
+      <w:r>
+        <w:rPr>
+          <w:szCs w:val="36"/>
+          <w:lang w:val="en-US"/>
+        </w:rPr>
+        <w:t>Functional requirements:</w:t>
+      </w:r>
+    </w:p>
+    <w:p>
+      <w:pPr>
+        <w:pStyle w:val="ListParagraph"/>
+        <w:ind w:left="1800"/>
+        <w:jc w:val="both"/>
+        <w:rPr>
+          <w:b/>
+          <w:szCs w:val="36"/>
+          <w:lang w:val="en-US"/>
+        </w:rPr>
+      </w:pPr>
+    </w:p>
+    <w:p>
+      <w:pPr>
+        <w:pStyle w:val="ListParagraph"/>
+        <w:numPr>
+          <w:ilvl w:val="0"/>
+          <w:numId w:val="2"/>
+        </w:numPr>
+        <w:jc w:val="both"/>
+        <w:rPr>
+          <w:b/>
+          <w:szCs w:val="36"/>
+          <w:lang w:val="en-US"/>
+        </w:rPr>
+      </w:pPr>
+      <w:r>
+        <w:rPr>
+          <w:b/>
+          <w:szCs w:val="36"/>
+          <w:lang w:val="en-US"/>
+        </w:rPr>
+        <w:t>Data Preparation</w:t>
+      </w:r>
+    </w:p>
+    <w:p>
+      <w:pPr>
+        <w:pStyle w:val="ListParagraph"/>
+        <w:numPr>
+          <w:ilvl w:val="1"/>
+          <w:numId w:val="2"/>
+        </w:numPr>
+        <w:jc w:val="both"/>
+        <w:rPr>
+          <w:b/>
+          <w:szCs w:val="36"/>
+          <w:lang w:val="en-US"/>
+        </w:rPr>
+      </w:pPr>
+      <w:r>
+        <w:rPr>
+          <w:b/>
+          <w:szCs w:val="36"/>
+          <w:lang w:val="en-US"/>
+        </w:rPr>
+        <w:t>Dataset loading</w:t>
+      </w:r>
+    </w:p>
+    <w:p>
+      <w:pPr>
+        <w:pStyle w:val="ListParagraph"/>
+        <w:numPr>
+          <w:ilvl w:val="1"/>
+          <w:numId w:val="2"/>
+        </w:numPr>
+        <w:jc w:val="both"/>
+        <w:rPr>
+          <w:b/>
+          <w:szCs w:val="36"/>
+          <w:lang w:val="en-US"/>
+        </w:rPr>
+      </w:pPr>
+      <w:r>
+        <w:rPr>
+          <w:b/>
+          <w:szCs w:val="36"/>
+          <w:lang w:val="en-US"/>
+        </w:rPr>
+        <w:t>Samples validation</w:t>
+      </w:r>
+    </w:p>
+    <w:p>
+      <w:pPr>
+        <w:pStyle w:val="ListParagraph"/>
+        <w:numPr>
+          <w:ilvl w:val="1"/>
+          <w:numId w:val="2"/>
+        </w:numPr>
+        <w:jc w:val="both"/>
+        <w:rPr>
+          <w:b/>
+          <w:szCs w:val="36"/>
+          <w:lang w:val="en-US"/>
+        </w:rPr>
+      </w:pPr>
+      <w:r>
+        <w:rPr>
+          <w:b/>
+          <w:szCs w:val="36"/>
+          <w:lang w:val="en-US"/>
+        </w:rPr>
+        <w:t>Image preprocessing</w:t>
+      </w:r>
+    </w:p>
+    <w:p>
+      <w:pPr>
+        <w:pStyle w:val="ListParagraph"/>
+        <w:numPr>
+          <w:ilvl w:val="1"/>
+          <w:numId w:val="2"/>
+        </w:numPr>
+        <w:jc w:val="both"/>
+        <w:rPr>
+          <w:b/>
+          <w:szCs w:val="36"/>
+          <w:lang w:val="en-US"/>
+        </w:rPr>
+      </w:pPr>
+      <w:r>
+        <w:rPr>
+          <w:b/>
+          <w:szCs w:val="36"/>
+          <w:lang w:val="en-US"/>
+        </w:rPr>
+        <w:t>Train/test splits</w:t>
+      </w:r>
+    </w:p>
+    <w:p>
+      <w:pPr>
+        <w:pStyle w:val="ListParagraph"/>
+        <w:numPr>
+          <w:ilvl w:val="1"/>
+          <w:numId w:val="2"/>
+        </w:numPr>
+        <w:jc w:val="both"/>
+        <w:rPr>
+          <w:b/>
+          <w:szCs w:val="36"/>
+          <w:lang w:val="en-US"/>
+        </w:rPr>
+      </w:pPr>
+      <w:r>
+        <w:rPr>
+          <w:b/>
+          <w:szCs w:val="36"/>
+          <w:lang w:val="en-US"/>
+        </w:rPr>
+        <w:t>Dataset saving</w:t>
+      </w:r>
+    </w:p>
+    <w:p>
+      <w:pPr>
+        <w:pStyle w:val="ListParagraph"/>
+        <w:ind w:left="1800"/>
+        <w:jc w:val="both"/>
+        <w:rPr>
+          <w:b/>
+          <w:szCs w:val="36"/>
+          <w:lang w:val="en-US"/>
+        </w:rPr>
+      </w:pPr>
+    </w:p>
+    <w:p>
+      <w:pPr>
+        <w:pStyle w:val="ListParagraph"/>
+        <w:numPr>
+          <w:ilvl w:val="0"/>
+          <w:numId w:val="2"/>
+        </w:numPr>
+        <w:jc w:val="both"/>
+        <w:rPr>
+          <w:b/>
+          <w:szCs w:val="36"/>
+          <w:lang w:val="en-US"/>
+        </w:rPr>
+      </w:pPr>
+      <w:r>
+        <w:rPr>
+          <w:b/>
+          <w:szCs w:val="36"/>
+          <w:lang w:val="en-US"/>
+        </w:rPr>
+        <w:t>Training</w:t>
+      </w:r>
+    </w:p>
+    <w:p>
+      <w:pPr>
+        <w:pStyle w:val="ListParagraph"/>
+        <w:numPr>
+          <w:ilvl w:val="1"/>
+          <w:numId w:val="2"/>
+        </w:numPr>
+        <w:jc w:val="both"/>
+        <w:rPr>
+          <w:b/>
+          <w:szCs w:val="36"/>
+          <w:lang w:val="en-US"/>
+        </w:rPr>
+      </w:pPr>
+      <w:r>
+        <w:rPr>
+          <w:b/>
+          <w:szCs w:val="36"/>
+          <w:lang w:val="en-US"/>
+        </w:rPr>
+        <w:t>Training for dense layers</w:t>
+      </w:r>
+    </w:p>
+    <w:p>
+      <w:pPr>
+        <w:pStyle w:val="ListParagraph"/>
+        <w:numPr>
+          <w:ilvl w:val="1"/>
+          <w:numId w:val="2"/>
+        </w:numPr>
+        <w:jc w:val="both"/>
+        <w:rPr>
+          <w:b/>
+          <w:szCs w:val="36"/>
+          <w:lang w:val="en-US"/>
+        </w:rPr>
+      </w:pPr>
+      <w:r>
+        <w:rPr>
+          <w:b/>
+          <w:szCs w:val="36"/>
+          <w:lang w:val="en-US"/>
+        </w:rPr>
+        <w:t>Training for all layers</w:t>
+      </w:r>
+    </w:p>
+    <w:p>
+      <w:pPr>
+        <w:pStyle w:val="ListParagraph"/>
+        <w:numPr>
+          <w:ilvl w:val="1"/>
+          <w:numId w:val="2"/>
+        </w:numPr>
+        <w:jc w:val="both"/>
+        <w:rPr>
+          <w:b/>
+          <w:szCs w:val="36"/>
+          <w:lang w:val="en-US"/>
+        </w:rPr>
+      </w:pPr>
+      <w:r>
+        <w:rPr>
+          <w:b/>
+          <w:szCs w:val="36"/>
+          <w:lang w:val="en-US"/>
+        </w:rPr>
+        <w:t>Model parameters initialization</w:t>
+      </w:r>
+    </w:p>
+    <w:p>
+      <w:pPr>
+        <w:pStyle w:val="ListParagraph"/>
+        <w:numPr>
+          <w:ilvl w:val="1"/>
+          <w:numId w:val="2"/>
+        </w:numPr>
+        <w:jc w:val="both"/>
+        <w:rPr>
+          <w:b/>
+          <w:szCs w:val="36"/>
+          <w:lang w:val="en-US"/>
+        </w:rPr>
+      </w:pPr>
+      <w:r>
+        <w:rPr>
+          <w:b/>
+          <w:szCs w:val="36"/>
+          <w:lang w:val="en-US"/>
+        </w:rPr>
+        <w:t>Model build</w:t>
+      </w:r>
+    </w:p>
+    <w:p>
+      <w:pPr>
+        <w:pStyle w:val="ListParagraph"/>
+        <w:ind w:left="1800"/>
+        <w:jc w:val="both"/>
+        <w:rPr>
+          <w:b/>
+          <w:szCs w:val="36"/>
+          <w:lang w:val="en-US"/>
+        </w:rPr>
+      </w:pPr>
+    </w:p>
+    <w:p>
+      <w:pPr>
+        <w:pStyle w:val="ListParagraph"/>
+        <w:numPr>
+          <w:ilvl w:val="0"/>
+          <w:numId w:val="2"/>
+        </w:numPr>
+        <w:jc w:val="both"/>
+        <w:rPr>
+          <w:b/>
+          <w:szCs w:val="36"/>
+          <w:lang w:val="en-US"/>
+        </w:rPr>
+      </w:pPr>
+      <w:r>
+        <w:rPr>
+          <w:b/>
+          <w:szCs w:val="36"/>
+          <w:lang w:val="en-US"/>
+        </w:rPr>
+        <w:t>Evaluation</w:t>
+      </w:r>
+    </w:p>
+    <w:p>
+      <w:pPr>
+        <w:pStyle w:val="ListParagraph"/>
+        <w:numPr>
+          <w:ilvl w:val="1"/>
+          <w:numId w:val="2"/>
+        </w:numPr>
+        <w:jc w:val="both"/>
+        <w:rPr>
+          <w:b/>
+          <w:szCs w:val="36"/>
+          <w:lang w:val="en-US"/>
+        </w:rPr>
+      </w:pPr>
+      <w:r>
+        <w:rPr>
+          <w:b/>
+          <w:szCs w:val="36"/>
+          <w:lang w:val="en-US"/>
+        </w:rPr>
+        <w:t>Model loading</w:t>
+      </w:r>
+    </w:p>
+    <w:p>
+      <w:pPr>
+        <w:pStyle w:val="ListParagraph"/>
+        <w:numPr>
+          <w:ilvl w:val="1"/>
+          <w:numId w:val="2"/>
+        </w:numPr>
+        <w:jc w:val="both"/>
+        <w:rPr>
+          <w:b/>
+          <w:szCs w:val="36"/>
+          <w:lang w:val="en-US"/>
+        </w:rPr>
+      </w:pPr>
+      <w:r>
+        <w:rPr>
+          <w:b/>
+          <w:szCs w:val="36"/>
+          <w:lang w:val="en-US"/>
+        </w:rPr>
+        <w:t>Prediction visualizations</w:t>
+      </w:r>
+    </w:p>
+    <w:p>
+      <w:pPr>
+        <w:pStyle w:val="ListParagraph"/>
+        <w:numPr>
+          <w:ilvl w:val="1"/>
+          <w:numId w:val="2"/>
+        </w:numPr>
+        <w:jc w:val="both"/>
+        <w:rPr>
+          <w:b/>
+          <w:szCs w:val="36"/>
+          <w:lang w:val="en-US"/>
+        </w:rPr>
+      </w:pPr>
+      <w:r>
+        <w:rPr>
+          <w:b/>
+          <w:szCs w:val="36"/>
+          <w:lang w:val="en-US"/>
+        </w:rPr>
+        <w:t>Performance measures</w:t>
+      </w:r>
+      <w:r>
+        <w:rPr>
+          <w:b/>
+          <w:szCs w:val="36"/>
+          <w:lang w:val="en-US"/>
+        </w:rPr>
+        <w:t>/metrics</w:t>
+      </w:r>
+    </w:p>
+    <w:p>
+      <w:pPr>
+        <w:pStyle w:val="ListParagraph"/>
+        <w:numPr>
+          <w:ilvl w:val="1"/>
+          <w:numId w:val="2"/>
+        </w:numPr>
+        <w:jc w:val="both"/>
+        <w:rPr>
+          <w:b/>
+          <w:szCs w:val="36"/>
+          <w:lang w:val="en-US"/>
+        </w:rPr>
+      </w:pPr>
+      <w:r>
+        <w:rPr>
+          <w:b/>
+          <w:szCs w:val="36"/>
+          <w:lang w:val="en-US"/>
+        </w:rPr>
+        <w:t>Exporting the results</w:t>
+      </w:r>
+    </w:p>
+    <w:p>
+      <w:pPr>
+        <w:pStyle w:val="ListParagraph"/>
+        <w:ind w:left="1800"/>
+        <w:jc w:val="both"/>
+        <w:rPr>
+          <w:b/>
+          <w:szCs w:val="36"/>
+          <w:lang w:val="en-US"/>
+        </w:rPr>
+      </w:pPr>
+    </w:p>
+    <w:p>
+      <w:pPr>
+        <w:pStyle w:val="ListParagraph"/>
+        <w:numPr>
+          <w:ilvl w:val="0"/>
+          <w:numId w:val="2"/>
+        </w:numPr>
+        <w:jc w:val="both"/>
+        <w:rPr>
+          <w:b/>
+          <w:szCs w:val="36"/>
+          <w:lang w:val="en-US"/>
+        </w:rPr>
+      </w:pPr>
+      <w:r>
+        <w:rPr>
+          <w:b/>
+          <w:szCs w:val="36"/>
+          <w:lang w:val="en-US"/>
+        </w:rPr>
+        <w:t>Cloud support</w:t>
+      </w:r>
+    </w:p>
+    <w:p>
+      <w:pPr>
+        <w:pStyle w:val="ListParagraph"/>
+        <w:numPr>
+          <w:ilvl w:val="1"/>
+          <w:numId w:val="2"/>
+        </w:numPr>
+        <w:jc w:val="both"/>
+        <w:rPr>
+          <w:b/>
+          <w:szCs w:val="36"/>
+          <w:lang w:val="en-US"/>
+        </w:rPr>
+      </w:pPr>
+      <w:r>
+        <w:rPr>
+          <w:b/>
+          <w:szCs w:val="36"/>
+          <w:lang w:val="en-US"/>
+        </w:rPr>
+        <w:t>Data preparation for AWS</w:t>
+      </w:r>
+    </w:p>
+    <w:p>
+      <w:pPr>
+        <w:pStyle w:val="ListParagraph"/>
+        <w:numPr>
+          <w:ilvl w:val="1"/>
+          <w:numId w:val="2"/>
+        </w:numPr>
+        <w:jc w:val="both"/>
+        <w:rPr>
+          <w:b/>
+          <w:szCs w:val="36"/>
+          <w:lang w:val="en-US"/>
+        </w:rPr>
+      </w:pPr>
+      <w:r>
+        <w:rPr>
+          <w:b/>
+          <w:szCs w:val="36"/>
+          <w:lang w:val="en-US"/>
+        </w:rPr>
+        <w:t>Model build/train</w:t>
+      </w:r>
+    </w:p>
+    <w:p>
+      <w:pPr>
+        <w:pStyle w:val="ListParagraph"/>
+        <w:numPr>
+          <w:ilvl w:val="1"/>
+          <w:numId w:val="2"/>
+        </w:numPr>
+        <w:jc w:val="both"/>
+        <w:rPr>
+          <w:b/>
+          <w:szCs w:val="36"/>
+          <w:lang w:val="en-US"/>
+        </w:rPr>
+      </w:pPr>
+      <w:r>
+        <w:rPr>
+          <w:b/>
+          <w:szCs w:val="36"/>
+          <w:lang w:val="en-US"/>
+        </w:rPr>
+        <w:t>Model termination</w:t>
+      </w:r>
+    </w:p>
+    <w:p>
+      <w:pPr>
+        <w:jc w:val="both"/>
+        <w:rPr>
+          <w:b/>
+          <w:szCs w:val="36"/>
+          <w:lang w:val="en-US"/>
+        </w:rPr>
+      </w:pPr>
+    </w:p>
+    <w:p>
+      <w:pPr>
+        <w:pStyle w:val="ListParagraph"/>
+        <w:numPr>
+          <w:ilvl w:val="0"/>
+          <w:numId w:val="4"/>
+        </w:numPr>
+        <w:jc w:val="both"/>
+        <w:rPr>
+          <w:szCs w:val="36"/>
+          <w:lang w:val="en-US"/>
+        </w:rPr>
+      </w:pPr>
+      <w:r>
+        <w:rPr>
+          <w:szCs w:val="36"/>
+          <w:lang w:val="en-US"/>
+        </w:rPr>
+        <w:t>Non-f</w:t>
+      </w:r>
+      <w:r>
+        <w:rPr>
+          <w:szCs w:val="36"/>
+          <w:lang w:val="en-US"/>
+        </w:rPr>
+        <w:t>unctional requirements:</w:t>
+      </w:r>
+    </w:p>
+    <w:p>
+      <w:pPr>
+        <w:pStyle w:val="ListParagraph"/>
+        <w:numPr>
+          <w:ilvl w:val="0"/>
+          <w:numId w:val="8"/>
+        </w:numPr>
+        <w:jc w:val="both"/>
+        <w:rPr>
+          <w:b/>
+          <w:szCs w:val="36"/>
+          <w:lang w:val="en-US"/>
+        </w:rPr>
+      </w:pPr>
+      <w:r>
+        <w:rPr>
+          <w:b/>
+          <w:szCs w:val="36"/>
+          <w:lang w:val="en-US"/>
+        </w:rPr>
+        <w:t>Target audience – Researchers, Developers, Students</w:t>
+      </w:r>
+    </w:p>
+    <w:p>
+      <w:pPr>
+        <w:pStyle w:val="ListParagraph"/>
+        <w:numPr>
+          <w:ilvl w:val="0"/>
+          <w:numId w:val="8"/>
+        </w:numPr>
+      </w:pPr>
+      <w:r>
+        <w:rPr>
+          <w:b/>
+          <w:szCs w:val="36"/>
+          <w:lang w:val="en-US"/>
+        </w:rPr>
+        <w:t xml:space="preserve">Licensing - </w:t>
+      </w:r>
+      <w:r>
+        <w:rPr>
+          <w:rStyle w:val="v-align-middle"/>
+          <w:b/>
+        </w:rPr>
+        <w:t xml:space="preserve">Commercial use, Modification, Distribution, Patent use, Private use; Limitations - </w:t>
+      </w:r>
+      <w:r>
+        <w:rPr>
+          <w:rFonts w:eastAsia="Times New Roman"/>
+          <w:b/>
+          <w:szCs w:val="24"/>
+          <w:lang w:eastAsia="en-GB"/>
+        </w:rPr>
+        <w:t>Trademark use, Liability, Warranty</w:t>
+      </w:r>
+    </w:p>
+    <w:p>
+      <w:pPr>
+        <w:jc w:val="both"/>
+        <w:rPr>
+          <w:szCs w:val="36"/>
+          <w:lang w:val="en-US"/>
+        </w:rPr>
+      </w:pPr>
+    </w:p>
+    <w:p>
+      <w:pPr>
+        <w:jc w:val="both"/>
+        <w:rPr>
+          <w:szCs w:val="36"/>
+          <w:lang w:val="en-US"/>
+        </w:rPr>
+      </w:pPr>
       <w:bookmarkStart w:id="0" w:name="_GoBack"/>
       <w:bookmarkEnd w:id="0"/>
-    </w:p>
-    <w:p>
-      <w:pPr>
-        <w:jc w:val="center"/>
-        <w:rPr>
-          <w:b/>
-          <w:sz w:val="32"/>
-          <w:szCs w:val="36"/>
-          <w:lang w:val="en-US"/>
-        </w:rPr>
-      </w:pPr>
-      <w:proofErr w:type="spellStart"/>
-      <w:r>
-        <w:rPr>
-          <w:b/>
-          <w:sz w:val="32"/>
-          <w:szCs w:val="36"/>
-          <w:lang w:val="en-US"/>
-        </w:rPr>
-        <w:t>ImageATM</w:t>
-      </w:r>
-      <w:proofErr w:type="spellEnd"/>
-      <w:r>
-        <w:rPr>
-          <w:b/>
-          <w:sz w:val="32"/>
-          <w:szCs w:val="36"/>
-          <w:lang w:val="en-US"/>
-        </w:rPr>
-        <w:t xml:space="preserve"> (Automated Tagging Machine)</w:t>
-      </w:r>
-      <w:r>
-        <w:rPr>
-          <w:b/>
-          <w:sz w:val="32"/>
-          <w:szCs w:val="36"/>
-          <w:lang w:val="en-US"/>
-        </w:rPr>
-        <w:t xml:space="preserve"> re-engineering project</w:t>
-      </w:r>
-    </w:p>
-    <w:p>
-      <w:pPr>
-        <w:jc w:val="center"/>
-        <w:rPr>
-          <w:b/>
-          <w:sz w:val="32"/>
-          <w:szCs w:val="36"/>
-          <w:lang w:val="en-US"/>
-        </w:rPr>
-      </w:pPr>
-    </w:p>
-    <w:p>
-      <w:pPr>
-        <w:pStyle w:val="ListParagraph"/>
-        <w:numPr>
-          <w:ilvl w:val="0"/>
-          <w:numId w:val="6"/>
-        </w:numPr>
-        <w:rPr>
-          <w:b/>
-          <w:sz w:val="28"/>
-          <w:szCs w:val="36"/>
-          <w:lang w:val="en-US"/>
-        </w:rPr>
-      </w:pPr>
-      <w:r>
-        <w:rPr>
-          <w:b/>
-          <w:sz w:val="28"/>
-          <w:szCs w:val="36"/>
-          <w:lang w:val="en-US"/>
-        </w:rPr>
-        <w:t>The vision</w:t>
-      </w:r>
-    </w:p>
-    <w:p>
-      <w:pPr>
-        <w:ind w:firstLine="720"/>
-        <w:jc w:val="both"/>
-        <w:rPr>
-          <w:szCs w:val="36"/>
-          <w:lang w:val="en-US"/>
-        </w:rPr>
-      </w:pPr>
-      <w:proofErr w:type="spellStart"/>
-      <w:r>
-        <w:rPr>
-          <w:szCs w:val="36"/>
-          <w:lang w:val="en-US"/>
-        </w:rPr>
-        <w:t>ImageATM</w:t>
-      </w:r>
-      <w:proofErr w:type="spellEnd"/>
-      <w:r>
-        <w:rPr>
-          <w:szCs w:val="36"/>
-          <w:lang w:val="en-US"/>
-        </w:rPr>
-        <w:t xml:space="preserve"> is an open-source image classification library that </w:t>
-      </w:r>
-      <w:proofErr w:type="gramStart"/>
-      <w:r>
-        <w:rPr>
-          <w:szCs w:val="36"/>
-          <w:lang w:val="en-US"/>
-        </w:rPr>
-        <w:t>is integrated</w:t>
-      </w:r>
-      <w:proofErr w:type="gramEnd"/>
-      <w:r>
-        <w:rPr>
-          <w:szCs w:val="36"/>
-          <w:lang w:val="en-US"/>
-        </w:rPr>
-        <w:t xml:space="preserve"> to work with various datasets and neural network architectures.</w:t>
-      </w:r>
-      <w:r>
-        <w:rPr>
-          <w:szCs w:val="36"/>
-          <w:lang w:val="en-US"/>
-        </w:rPr>
-        <w:t xml:space="preserve"> It aims to automate the traditional pipeline for labeling images by providing a unified approach to classification tasks in Deep Learning.</w:t>
-      </w:r>
-    </w:p>
-    <w:p>
-      <w:pPr>
-        <w:ind w:firstLine="720"/>
-        <w:jc w:val="both"/>
-        <w:rPr>
-          <w:szCs w:val="36"/>
-          <w:lang w:val="en-US"/>
-        </w:rPr>
-      </w:pPr>
-      <w:r>
-        <w:rPr>
-          <w:szCs w:val="36"/>
-          <w:lang w:val="en-US"/>
-        </w:rPr>
-        <w:t>The general idea for this project is to optimize the learning pipeline of the library</w:t>
-      </w:r>
-      <w:r>
-        <w:rPr>
-          <w:szCs w:val="36"/>
-          <w:lang w:val="en-US"/>
-        </w:rPr>
-        <w:t xml:space="preserve">, which includes </w:t>
-      </w:r>
-      <w:r>
-        <w:rPr>
-          <w:szCs w:val="36"/>
-          <w:lang w:val="en-US"/>
-        </w:rPr>
-        <w:t>automat</w:t>
-      </w:r>
-      <w:r>
-        <w:rPr>
-          <w:szCs w:val="36"/>
-          <w:lang w:val="en-US"/>
-        </w:rPr>
-        <w:t>ing</w:t>
-      </w:r>
-      <w:r>
-        <w:rPr>
-          <w:szCs w:val="36"/>
-          <w:lang w:val="en-US"/>
-        </w:rPr>
-        <w:t xml:space="preserve"> the preprocessing, i</w:t>
-      </w:r>
-      <w:r>
-        <w:rPr>
-          <w:szCs w:val="36"/>
-          <w:lang w:val="en-US"/>
-        </w:rPr>
-        <w:t>mage preparation, visualization</w:t>
-      </w:r>
-      <w:r>
-        <w:rPr>
-          <w:szCs w:val="36"/>
-          <w:lang w:val="en-US"/>
-        </w:rPr>
-        <w:t xml:space="preserve"> steps, as well as </w:t>
-      </w:r>
-      <w:r>
-        <w:rPr>
-          <w:szCs w:val="36"/>
-          <w:lang w:val="en-US"/>
-        </w:rPr>
-        <w:t>exporting the training results. Our implementation will provide extensions to the original project (e.g. multiclass classification, model history, graphical representation of the performance).</w:t>
-      </w:r>
-      <w:r>
-        <w:rPr>
-          <w:szCs w:val="36"/>
-          <w:lang w:val="en-US"/>
-        </w:rPr>
-        <w:t xml:space="preserve"> The main goal is to make the system more accessible for beginners and to speed up the evaluation process by making the outputs of the network more intuitive and interpretable.</w:t>
-      </w:r>
-    </w:p>
-    <w:p>
-      <w:pPr>
-        <w:ind w:firstLine="720"/>
-        <w:jc w:val="both"/>
-        <w:rPr>
-          <w:szCs w:val="36"/>
-          <w:lang w:val="en-US"/>
-        </w:rPr>
-      </w:pPr>
-    </w:p>
-    <w:p>
-      <w:pPr>
-        <w:pStyle w:val="ListParagraph"/>
-        <w:numPr>
-          <w:ilvl w:val="0"/>
-          <w:numId w:val="6"/>
-        </w:numPr>
-        <w:jc w:val="both"/>
-        <w:rPr>
-          <w:b/>
-          <w:sz w:val="28"/>
-          <w:szCs w:val="36"/>
-          <w:lang w:val="en-US"/>
-        </w:rPr>
-      </w:pPr>
-      <w:r>
-        <w:rPr>
-          <w:b/>
-          <w:sz w:val="28"/>
-          <w:szCs w:val="36"/>
-          <w:lang w:val="en-US"/>
-        </w:rPr>
-        <w:t>Project requirements</w:t>
-      </w:r>
-      <w:r>
-        <w:rPr>
-          <w:b/>
-          <w:sz w:val="28"/>
-          <w:szCs w:val="36"/>
-          <w:lang w:val="en-US"/>
-        </w:rPr>
-        <w:t xml:space="preserve"> (original)</w:t>
-      </w:r>
-    </w:p>
-    <w:p>
-      <w:pPr>
-        <w:ind w:left="360"/>
-        <w:jc w:val="both"/>
-        <w:rPr>
-          <w:szCs w:val="36"/>
-          <w:lang w:val="en-US"/>
-        </w:rPr>
-      </w:pPr>
-    </w:p>
-    <w:p>
-      <w:pPr>
-        <w:pStyle w:val="ListParagraph"/>
-        <w:numPr>
-          <w:ilvl w:val="0"/>
-          <w:numId w:val="4"/>
-        </w:numPr>
-        <w:jc w:val="both"/>
-        <w:rPr>
-          <w:szCs w:val="36"/>
-          <w:lang w:val="en-US"/>
-        </w:rPr>
-      </w:pPr>
-      <w:r>
-        <w:rPr>
-          <w:szCs w:val="36"/>
-          <w:lang w:val="en-US"/>
-        </w:rPr>
-        <w:t>Functional requirements:</w:t>
-      </w:r>
-    </w:p>
-    <w:p>
-      <w:pPr>
-        <w:pStyle w:val="ListParagraph"/>
-        <w:ind w:left="1800"/>
-        <w:jc w:val="both"/>
-        <w:rPr>
-          <w:b/>
-          <w:szCs w:val="36"/>
-          <w:lang w:val="en-US"/>
-        </w:rPr>
-      </w:pPr>
-    </w:p>
-    <w:p>
-      <w:pPr>
-        <w:pStyle w:val="ListParagraph"/>
-        <w:numPr>
-          <w:ilvl w:val="0"/>
-          <w:numId w:val="2"/>
-        </w:numPr>
-        <w:jc w:val="both"/>
-        <w:rPr>
-          <w:b/>
-          <w:szCs w:val="36"/>
-          <w:lang w:val="en-US"/>
-        </w:rPr>
-      </w:pPr>
-      <w:r>
-        <w:rPr>
-          <w:b/>
-          <w:szCs w:val="36"/>
-          <w:lang w:val="en-US"/>
-        </w:rPr>
-        <w:t>Data Preparation</w:t>
-      </w:r>
-    </w:p>
-    <w:p>
-      <w:pPr>
-        <w:pStyle w:val="ListParagraph"/>
-        <w:numPr>
-          <w:ilvl w:val="1"/>
-          <w:numId w:val="2"/>
-        </w:numPr>
-        <w:jc w:val="both"/>
-        <w:rPr>
-          <w:b/>
-          <w:szCs w:val="36"/>
-          <w:lang w:val="en-US"/>
-        </w:rPr>
-      </w:pPr>
-      <w:r>
-        <w:rPr>
-          <w:b/>
-          <w:szCs w:val="36"/>
-          <w:lang w:val="en-US"/>
-        </w:rPr>
-        <w:t>Dataset loading</w:t>
-      </w:r>
-    </w:p>
-    <w:p>
-      <w:pPr>
-        <w:pStyle w:val="ListParagraph"/>
-        <w:numPr>
-          <w:ilvl w:val="1"/>
-          <w:numId w:val="2"/>
-        </w:numPr>
-        <w:jc w:val="both"/>
-        <w:rPr>
-          <w:b/>
-          <w:szCs w:val="36"/>
-          <w:lang w:val="en-US"/>
-        </w:rPr>
-      </w:pPr>
-      <w:r>
-        <w:rPr>
-          <w:b/>
-          <w:szCs w:val="36"/>
-          <w:lang w:val="en-US"/>
-        </w:rPr>
-        <w:t>Samples validation</w:t>
-      </w:r>
-    </w:p>
-    <w:p>
-      <w:pPr>
-        <w:pStyle w:val="ListParagraph"/>
-        <w:numPr>
-          <w:ilvl w:val="1"/>
-          <w:numId w:val="2"/>
-        </w:numPr>
-        <w:jc w:val="both"/>
-        <w:rPr>
-          <w:b/>
-          <w:szCs w:val="36"/>
-          <w:lang w:val="en-US"/>
-        </w:rPr>
-      </w:pPr>
-      <w:r>
-        <w:rPr>
-          <w:b/>
-          <w:szCs w:val="36"/>
-          <w:lang w:val="en-US"/>
-        </w:rPr>
-        <w:t>Image preprocessing</w:t>
-      </w:r>
-    </w:p>
-    <w:p>
-      <w:pPr>
-        <w:pStyle w:val="ListParagraph"/>
-        <w:numPr>
-          <w:ilvl w:val="1"/>
-          <w:numId w:val="2"/>
-        </w:numPr>
-        <w:jc w:val="both"/>
-        <w:rPr>
-          <w:b/>
-          <w:szCs w:val="36"/>
-          <w:lang w:val="en-US"/>
-        </w:rPr>
-      </w:pPr>
-      <w:r>
-        <w:rPr>
-          <w:b/>
-          <w:szCs w:val="36"/>
-          <w:lang w:val="en-US"/>
-        </w:rPr>
-        <w:t>Train/test splits</w:t>
-      </w:r>
-    </w:p>
-    <w:p>
-      <w:pPr>
-        <w:pStyle w:val="ListParagraph"/>
-        <w:numPr>
-          <w:ilvl w:val="1"/>
-          <w:numId w:val="2"/>
-        </w:numPr>
-        <w:jc w:val="both"/>
-        <w:rPr>
-          <w:b/>
-          <w:szCs w:val="36"/>
-          <w:lang w:val="en-US"/>
-        </w:rPr>
-      </w:pPr>
-      <w:r>
-        <w:rPr>
-          <w:b/>
-          <w:szCs w:val="36"/>
-          <w:lang w:val="en-US"/>
-        </w:rPr>
-        <w:t>Dataset saving</w:t>
-      </w:r>
-    </w:p>
-    <w:p>
-      <w:pPr>
-        <w:pStyle w:val="ListParagraph"/>
-        <w:ind w:left="1800"/>
-        <w:jc w:val="both"/>
-        <w:rPr>
-          <w:b/>
-          <w:szCs w:val="36"/>
-          <w:lang w:val="en-US"/>
-        </w:rPr>
-      </w:pPr>
-    </w:p>
-    <w:p>
-      <w:pPr>
-        <w:pStyle w:val="ListParagraph"/>
-        <w:numPr>
-          <w:ilvl w:val="0"/>
-          <w:numId w:val="2"/>
-        </w:numPr>
-        <w:jc w:val="both"/>
-        <w:rPr>
-          <w:b/>
-          <w:szCs w:val="36"/>
-          <w:lang w:val="en-US"/>
-        </w:rPr>
-      </w:pPr>
-      <w:r>
-        <w:rPr>
-          <w:b/>
-          <w:szCs w:val="36"/>
-          <w:lang w:val="en-US"/>
-        </w:rPr>
-        <w:t>Training</w:t>
-      </w:r>
-    </w:p>
-    <w:p>
-      <w:pPr>
-        <w:pStyle w:val="ListParagraph"/>
-        <w:numPr>
-          <w:ilvl w:val="1"/>
-          <w:numId w:val="2"/>
-        </w:numPr>
-        <w:jc w:val="both"/>
-        <w:rPr>
-          <w:b/>
-          <w:szCs w:val="36"/>
-          <w:lang w:val="en-US"/>
-        </w:rPr>
-      </w:pPr>
-      <w:r>
-        <w:rPr>
-          <w:b/>
-          <w:szCs w:val="36"/>
-          <w:lang w:val="en-US"/>
-        </w:rPr>
-        <w:t>Training for dense layers</w:t>
-      </w:r>
-    </w:p>
-    <w:p>
-      <w:pPr>
-        <w:pStyle w:val="ListParagraph"/>
-        <w:numPr>
-          <w:ilvl w:val="1"/>
-          <w:numId w:val="2"/>
-        </w:numPr>
-        <w:jc w:val="both"/>
-        <w:rPr>
-          <w:b/>
-          <w:szCs w:val="36"/>
-          <w:lang w:val="en-US"/>
-        </w:rPr>
-      </w:pPr>
-      <w:r>
-        <w:rPr>
-          <w:b/>
-          <w:szCs w:val="36"/>
-          <w:lang w:val="en-US"/>
-        </w:rPr>
-        <w:t>Training for all layers</w:t>
-      </w:r>
-    </w:p>
-    <w:p>
-      <w:pPr>
-        <w:pStyle w:val="ListParagraph"/>
-        <w:numPr>
-          <w:ilvl w:val="1"/>
-          <w:numId w:val="2"/>
-        </w:numPr>
-        <w:jc w:val="both"/>
-        <w:rPr>
-          <w:b/>
-          <w:szCs w:val="36"/>
-          <w:lang w:val="en-US"/>
-        </w:rPr>
-      </w:pPr>
-      <w:r>
-        <w:rPr>
-          <w:b/>
-          <w:szCs w:val="36"/>
-          <w:lang w:val="en-US"/>
-        </w:rPr>
-        <w:t>Model parameters initialization</w:t>
-      </w:r>
-    </w:p>
-    <w:p>
-      <w:pPr>
-        <w:pStyle w:val="ListParagraph"/>
-        <w:numPr>
-          <w:ilvl w:val="1"/>
-          <w:numId w:val="2"/>
-        </w:numPr>
-        <w:jc w:val="both"/>
-        <w:rPr>
-          <w:b/>
-          <w:szCs w:val="36"/>
-          <w:lang w:val="en-US"/>
-        </w:rPr>
-      </w:pPr>
-      <w:r>
-        <w:rPr>
-          <w:b/>
-          <w:szCs w:val="36"/>
-          <w:lang w:val="en-US"/>
-        </w:rPr>
-        <w:t>Model build</w:t>
-      </w:r>
-    </w:p>
-    <w:p>
-      <w:pPr>
-        <w:pStyle w:val="ListParagraph"/>
-        <w:ind w:left="1800"/>
-        <w:jc w:val="both"/>
-        <w:rPr>
-          <w:b/>
-          <w:szCs w:val="36"/>
-          <w:lang w:val="en-US"/>
-        </w:rPr>
-      </w:pPr>
-    </w:p>
-    <w:p>
-      <w:pPr>
-        <w:pStyle w:val="ListParagraph"/>
-        <w:numPr>
-          <w:ilvl w:val="0"/>
-          <w:numId w:val="2"/>
-        </w:numPr>
-        <w:jc w:val="both"/>
-        <w:rPr>
-          <w:b/>
-          <w:szCs w:val="36"/>
-          <w:lang w:val="en-US"/>
-        </w:rPr>
-      </w:pPr>
-      <w:r>
-        <w:rPr>
-          <w:b/>
-          <w:szCs w:val="36"/>
-          <w:lang w:val="en-US"/>
-        </w:rPr>
-        <w:t>Evaluation</w:t>
-      </w:r>
-    </w:p>
-    <w:p>
-      <w:pPr>
-        <w:pStyle w:val="ListParagraph"/>
-        <w:numPr>
-          <w:ilvl w:val="1"/>
-          <w:numId w:val="2"/>
-        </w:numPr>
-        <w:jc w:val="both"/>
-        <w:rPr>
-          <w:b/>
-          <w:szCs w:val="36"/>
-          <w:lang w:val="en-US"/>
-        </w:rPr>
-      </w:pPr>
-      <w:r>
-        <w:rPr>
-          <w:b/>
-          <w:szCs w:val="36"/>
-          <w:lang w:val="en-US"/>
-        </w:rPr>
-        <w:t>Model loading</w:t>
-      </w:r>
-    </w:p>
-    <w:p>
-      <w:pPr>
-        <w:pStyle w:val="ListParagraph"/>
-        <w:numPr>
-          <w:ilvl w:val="1"/>
-          <w:numId w:val="2"/>
-        </w:numPr>
-        <w:jc w:val="both"/>
-        <w:rPr>
-          <w:b/>
-          <w:szCs w:val="36"/>
-          <w:lang w:val="en-US"/>
-        </w:rPr>
-      </w:pPr>
-      <w:r>
-        <w:rPr>
-          <w:b/>
-          <w:szCs w:val="36"/>
-          <w:lang w:val="en-US"/>
-        </w:rPr>
-        <w:t>Prediction visualizations</w:t>
-      </w:r>
-    </w:p>
-    <w:p>
-      <w:pPr>
-        <w:pStyle w:val="ListParagraph"/>
-        <w:numPr>
-          <w:ilvl w:val="1"/>
-          <w:numId w:val="2"/>
-        </w:numPr>
-        <w:jc w:val="both"/>
-        <w:rPr>
-          <w:b/>
-          <w:szCs w:val="36"/>
-          <w:lang w:val="en-US"/>
-        </w:rPr>
-      </w:pPr>
-      <w:r>
-        <w:rPr>
-          <w:b/>
-          <w:szCs w:val="36"/>
-          <w:lang w:val="en-US"/>
-        </w:rPr>
-        <w:t>Performance measures</w:t>
-      </w:r>
-      <w:r>
-        <w:rPr>
-          <w:b/>
-          <w:szCs w:val="36"/>
-          <w:lang w:val="en-US"/>
-        </w:rPr>
-        <w:t>/metrics</w:t>
-      </w:r>
-    </w:p>
-    <w:p>
-      <w:pPr>
-        <w:pStyle w:val="ListParagraph"/>
-        <w:numPr>
-          <w:ilvl w:val="1"/>
-          <w:numId w:val="2"/>
-        </w:numPr>
-        <w:jc w:val="both"/>
-        <w:rPr>
-          <w:b/>
-          <w:szCs w:val="36"/>
-          <w:lang w:val="en-US"/>
-        </w:rPr>
-      </w:pPr>
-      <w:r>
-        <w:rPr>
-          <w:b/>
-          <w:szCs w:val="36"/>
-          <w:lang w:val="en-US"/>
-        </w:rPr>
-        <w:t>Exporting the results</w:t>
-      </w:r>
-    </w:p>
-    <w:p>
-      <w:pPr>
-        <w:pStyle w:val="ListParagraph"/>
-        <w:ind w:left="1800"/>
-        <w:jc w:val="both"/>
-        <w:rPr>
-          <w:b/>
-          <w:szCs w:val="36"/>
-          <w:lang w:val="en-US"/>
-        </w:rPr>
-      </w:pPr>
-    </w:p>
-    <w:p>
-      <w:pPr>
-        <w:pStyle w:val="ListParagraph"/>
-        <w:numPr>
-          <w:ilvl w:val="0"/>
-          <w:numId w:val="2"/>
-        </w:numPr>
-        <w:jc w:val="both"/>
-        <w:rPr>
-          <w:b/>
-          <w:szCs w:val="36"/>
-          <w:lang w:val="en-US"/>
-        </w:rPr>
-      </w:pPr>
-      <w:r>
-        <w:rPr>
-          <w:b/>
-          <w:szCs w:val="36"/>
-          <w:lang w:val="en-US"/>
-        </w:rPr>
-        <w:t>Cloud support</w:t>
-      </w:r>
-    </w:p>
-    <w:p>
-      <w:pPr>
-        <w:pStyle w:val="ListParagraph"/>
-        <w:numPr>
-          <w:ilvl w:val="1"/>
-          <w:numId w:val="2"/>
-        </w:numPr>
-        <w:jc w:val="both"/>
-        <w:rPr>
-          <w:b/>
-          <w:szCs w:val="36"/>
-          <w:lang w:val="en-US"/>
-        </w:rPr>
-      </w:pPr>
-      <w:r>
-        <w:rPr>
-          <w:b/>
-          <w:szCs w:val="36"/>
-          <w:lang w:val="en-US"/>
-        </w:rPr>
-        <w:t>Data preparation for AWS</w:t>
-      </w:r>
-    </w:p>
-    <w:p>
-      <w:pPr>
-        <w:pStyle w:val="ListParagraph"/>
-        <w:numPr>
-          <w:ilvl w:val="1"/>
-          <w:numId w:val="2"/>
-        </w:numPr>
-        <w:jc w:val="both"/>
-        <w:rPr>
-          <w:b/>
-          <w:szCs w:val="36"/>
-          <w:lang w:val="en-US"/>
-        </w:rPr>
-      </w:pPr>
-      <w:r>
-        <w:rPr>
-          <w:b/>
-          <w:szCs w:val="36"/>
-          <w:lang w:val="en-US"/>
-        </w:rPr>
-        <w:t>Model build/train</w:t>
-      </w:r>
-    </w:p>
-    <w:p>
-      <w:pPr>
-        <w:pStyle w:val="ListParagraph"/>
-        <w:numPr>
-          <w:ilvl w:val="1"/>
-          <w:numId w:val="2"/>
-        </w:numPr>
-        <w:jc w:val="both"/>
-        <w:rPr>
-          <w:b/>
-          <w:szCs w:val="36"/>
-          <w:lang w:val="en-US"/>
-        </w:rPr>
-      </w:pPr>
-      <w:r>
-        <w:rPr>
-          <w:b/>
-          <w:szCs w:val="36"/>
-          <w:lang w:val="en-US"/>
-        </w:rPr>
-        <w:t>Model termination</w:t>
-      </w:r>
-    </w:p>
-    <w:p>
-      <w:pPr>
-        <w:jc w:val="both"/>
-        <w:rPr>
-          <w:b/>
-          <w:szCs w:val="36"/>
-          <w:lang w:val="en-US"/>
-        </w:rPr>
-      </w:pPr>
-    </w:p>
-    <w:p>
-      <w:pPr>
-        <w:pStyle w:val="ListParagraph"/>
-        <w:numPr>
-          <w:ilvl w:val="0"/>
-          <w:numId w:val="4"/>
-        </w:numPr>
-        <w:jc w:val="both"/>
-        <w:rPr>
-          <w:szCs w:val="36"/>
-          <w:lang w:val="en-US"/>
-        </w:rPr>
-      </w:pPr>
-      <w:r>
-        <w:rPr>
-          <w:szCs w:val="36"/>
-          <w:lang w:val="en-US"/>
-        </w:rPr>
-        <w:t>Non-f</w:t>
-      </w:r>
-      <w:r>
-        <w:rPr>
-          <w:szCs w:val="36"/>
-          <w:lang w:val="en-US"/>
-        </w:rPr>
-        <w:t>unctional requirements:</w:t>
-      </w:r>
-    </w:p>
-    <w:p>
-      <w:pPr>
-        <w:pStyle w:val="ListParagraph"/>
-        <w:numPr>
-          <w:ilvl w:val="0"/>
-          <w:numId w:val="8"/>
-        </w:numPr>
-        <w:jc w:val="both"/>
-        <w:rPr>
-          <w:b/>
-          <w:szCs w:val="36"/>
-          <w:lang w:val="en-US"/>
-        </w:rPr>
-      </w:pPr>
-      <w:r>
-        <w:rPr>
-          <w:b/>
-          <w:szCs w:val="36"/>
-          <w:lang w:val="en-US"/>
-        </w:rPr>
-        <w:t>Target audience – Researchers, Developers, Students</w:t>
-      </w:r>
-    </w:p>
-    <w:p>
-      <w:pPr>
-        <w:pStyle w:val="ListParagraph"/>
-        <w:numPr>
-          <w:ilvl w:val="0"/>
-          <w:numId w:val="8"/>
-        </w:numPr>
-      </w:pPr>
-      <w:r>
-        <w:rPr>
-          <w:b/>
-          <w:szCs w:val="36"/>
-          <w:lang w:val="en-US"/>
-        </w:rPr>
-        <w:t xml:space="preserve">Licensing - </w:t>
-      </w:r>
-      <w:r>
-        <w:rPr>
-          <w:rStyle w:val="v-align-middle"/>
-          <w:b/>
-        </w:rPr>
-        <w:t>Commercial use</w:t>
-      </w:r>
-      <w:r>
-        <w:rPr>
-          <w:rStyle w:val="v-align-middle"/>
-          <w:b/>
-        </w:rPr>
-        <w:t xml:space="preserve">, </w:t>
-      </w:r>
-      <w:r>
-        <w:rPr>
-          <w:rStyle w:val="v-align-middle"/>
-          <w:b/>
-        </w:rPr>
-        <w:t>Modification</w:t>
-      </w:r>
-      <w:r>
-        <w:rPr>
-          <w:rStyle w:val="v-align-middle"/>
-          <w:b/>
-        </w:rPr>
-        <w:t xml:space="preserve">, </w:t>
-      </w:r>
-      <w:r>
-        <w:rPr>
-          <w:rStyle w:val="v-align-middle"/>
-          <w:b/>
-        </w:rPr>
-        <w:t>Distribution</w:t>
-      </w:r>
-      <w:r>
-        <w:rPr>
-          <w:rStyle w:val="v-align-middle"/>
-          <w:b/>
-        </w:rPr>
-        <w:t xml:space="preserve">, </w:t>
-      </w:r>
-      <w:r>
-        <w:rPr>
-          <w:rStyle w:val="v-align-middle"/>
-          <w:b/>
-        </w:rPr>
-        <w:t>Patent use</w:t>
-      </w:r>
-      <w:r>
-        <w:rPr>
-          <w:rStyle w:val="v-align-middle"/>
-          <w:b/>
-        </w:rPr>
-        <w:t xml:space="preserve">, </w:t>
-      </w:r>
-      <w:r>
-        <w:rPr>
-          <w:rStyle w:val="v-align-middle"/>
-          <w:b/>
-        </w:rPr>
-        <w:t>Private use</w:t>
-      </w:r>
-      <w:r>
-        <w:rPr>
-          <w:rStyle w:val="v-align-middle"/>
-          <w:b/>
-        </w:rPr>
-        <w:t xml:space="preserve">; Limitations - </w:t>
-      </w:r>
-      <w:r>
-        <w:rPr>
-          <w:rFonts w:eastAsia="Times New Roman"/>
-          <w:b/>
-          <w:szCs w:val="24"/>
-          <w:lang w:eastAsia="en-GB"/>
-        </w:rPr>
-        <w:t>Trademark use, Liability, Warranty</w:t>
-      </w:r>
-    </w:p>
-    <w:p>
-      <w:pPr>
-        <w:jc w:val="both"/>
-        <w:rPr>
-          <w:szCs w:val="36"/>
-          <w:lang w:val="en-US"/>
-        </w:rPr>
-      </w:pPr>
-    </w:p>
-    <w:p>
-      <w:pPr>
-        <w:pStyle w:val="ListParagraph"/>
-        <w:numPr>
-          <w:ilvl w:val="0"/>
-          <w:numId w:val="6"/>
-        </w:numPr>
-        <w:jc w:val="both"/>
-        <w:rPr>
-          <w:b/>
-          <w:sz w:val="28"/>
-          <w:szCs w:val="36"/>
-          <w:lang w:val="en-US"/>
-        </w:rPr>
-      </w:pPr>
-      <w:r>
-        <w:rPr>
-          <w:b/>
-          <w:sz w:val="28"/>
-          <w:szCs w:val="36"/>
-          <w:lang w:val="en-US"/>
-        </w:rPr>
-        <w:t>Project requirements</w:t>
-      </w:r>
-      <w:r>
-        <w:rPr>
-          <w:b/>
-          <w:sz w:val="28"/>
-          <w:szCs w:val="36"/>
-          <w:lang w:val="en-US"/>
-        </w:rPr>
-        <w:t xml:space="preserve"> (</w:t>
-      </w:r>
-      <w:r>
-        <w:rPr>
-          <w:b/>
-          <w:sz w:val="28"/>
-          <w:szCs w:val="36"/>
-          <w:lang w:val="en-US"/>
-        </w:rPr>
-        <w:t>new/modified</w:t>
-      </w:r>
-      <w:r>
-        <w:rPr>
-          <w:b/>
-          <w:sz w:val="28"/>
-          <w:szCs w:val="36"/>
-          <w:lang w:val="en-US"/>
-        </w:rPr>
-        <w:t>)</w:t>
-      </w:r>
-    </w:p>
-    <w:p>
-      <w:pPr>
-        <w:jc w:val="both"/>
-        <w:rPr>
-          <w:szCs w:val="36"/>
-          <w:lang w:val="en-US"/>
-        </w:rPr>
-      </w:pPr>
     </w:p>
     <w:p>
       <w:pPr>

</xml_diff>